<commit_message>
Done docs with img
</commit_message>
<xml_diff>
--- a/docs/ГОСТ/ПИМИ.docx
+++ b/docs/ГОСТ/ПИМИ.docx
@@ -2238,39 +2238,29 @@
           <w:color w:val="000000" w:themeColor="text1"/>
         </w:rPr>
       </w:pPr>
+      <w:bookmarkStart w:id="0" w:name="_GoBack"/>
+      <w:bookmarkEnd w:id="0"/>
       <w:r>
         <w:rPr>
           <w:color w:val="000000" w:themeColor="text1"/>
           <w:sz w:val="28"/>
           <w:szCs w:val="28"/>
-          <w:highlight w:val="yellow"/>
-        </w:rPr>
-        <w:t>Л</w:t>
+        </w:rPr>
+        <w:t xml:space="preserve">Листов </w:t>
       </w:r>
       <w:r>
         <w:rPr>
           <w:color w:val="000000" w:themeColor="text1"/>
           <w:sz w:val="28"/>
           <w:szCs w:val="28"/>
-          <w:highlight w:val="yellow"/>
-        </w:rPr>
-        <w:t xml:space="preserve">истов </w:t>
+        </w:rPr>
+        <w:t>1</w:t>
       </w:r>
       <w:r>
         <w:rPr>
           <w:color w:val="000000" w:themeColor="text1"/>
           <w:sz w:val="28"/>
           <w:szCs w:val="28"/>
-          <w:highlight w:val="yellow"/>
-        </w:rPr>
-        <w:t>1</w:t>
-      </w:r>
-      <w:r>
-        <w:rPr>
-          <w:color w:val="000000" w:themeColor="text1"/>
-          <w:sz w:val="28"/>
-          <w:szCs w:val="28"/>
-          <w:highlight w:val="yellow"/>
         </w:rPr>
         <w:t>2</w:t>
       </w:r>
@@ -4784,7 +4774,7 @@
           <w:color w:val="000000" w:themeColor="text1"/>
         </w:rPr>
       </w:pPr>
-      <w:bookmarkStart w:id="0" w:name="_Toc508540674"/>
+      <w:bookmarkStart w:id="1" w:name="_Toc508540674"/>
       <w:r>
         <w:rPr>
           <w:color w:val="000000" w:themeColor="text1"/>
@@ -4798,7 +4788,7 @@
         </w:rPr>
         <w:t>ОБЪЕКТ ИСПЫТАНИЙ</w:t>
       </w:r>
-      <w:bookmarkEnd w:id="0"/>
+      <w:bookmarkEnd w:id="1"/>
     </w:p>
     <w:p>
       <w:pPr>
@@ -4808,9 +4798,9 @@
           <w:color w:val="000000" w:themeColor="text1"/>
         </w:rPr>
       </w:pPr>
-      <w:bookmarkStart w:id="1" w:name="1_1"/>
-      <w:bookmarkStart w:id="2" w:name="_Toc505947496"/>
-      <w:bookmarkEnd w:id="1"/>
+      <w:bookmarkStart w:id="2" w:name="1_1"/>
+      <w:bookmarkStart w:id="3" w:name="_Toc505947496"/>
+      <w:bookmarkEnd w:id="2"/>
     </w:p>
     <w:p>
       <w:pPr>
@@ -4831,7 +4821,7 @@
         </w:rPr>
         <w:t>Наименование испытуемой программы</w:t>
       </w:r>
-      <w:bookmarkEnd w:id="2"/>
+      <w:bookmarkEnd w:id="3"/>
     </w:p>
     <w:p/>
     <w:p>
@@ -4887,7 +4877,7 @@
           <w:color w:val="000000" w:themeColor="text1"/>
         </w:rPr>
       </w:pPr>
-      <w:bookmarkStart w:id="3" w:name="_Toc505947497"/>
+      <w:bookmarkStart w:id="4" w:name="_Toc505947497"/>
       <w:r>
         <w:rPr>
           <w:rFonts w:eastAsia="Times New Roman"/>
@@ -4895,7 +4885,7 @@
         </w:rPr>
         <w:t>Область применения испытуемой программы</w:t>
       </w:r>
-      <w:bookmarkEnd w:id="3"/>
+      <w:bookmarkEnd w:id="4"/>
     </w:p>
     <w:p>
       <w:pPr>
@@ -4964,7 +4954,7 @@
           <w:color w:val="000000" w:themeColor="text1"/>
         </w:rPr>
       </w:pPr>
-      <w:bookmarkStart w:id="4" w:name="_Toc505947498"/>
+      <w:bookmarkStart w:id="5" w:name="_Toc505947498"/>
       <w:r>
         <w:rPr>
           <w:rFonts w:eastAsia="Times New Roman"/>
@@ -4972,7 +4962,7 @@
         </w:rPr>
         <w:t>Обозначение испытуемой программы</w:t>
       </w:r>
-      <w:bookmarkEnd w:id="4"/>
+      <w:bookmarkEnd w:id="5"/>
     </w:p>
     <w:p>
       <w:pPr>
@@ -5054,8 +5044,8 @@
           <w:color w:val="000000" w:themeColor="text1"/>
         </w:rPr>
       </w:pPr>
-      <w:bookmarkStart w:id="5" w:name="1_3"/>
-      <w:bookmarkEnd w:id="5"/>
+      <w:bookmarkStart w:id="6" w:name="1_3"/>
+      <w:bookmarkEnd w:id="6"/>
     </w:p>
     <w:p>
       <w:pPr>
@@ -5405,10 +5395,10 @@
           <w:color w:val="000000" w:themeColor="text1"/>
         </w:rPr>
       </w:pPr>
-      <w:bookmarkStart w:id="6" w:name="2_1"/>
-      <w:bookmarkStart w:id="7" w:name="_Toc505947499"/>
-      <w:bookmarkStart w:id="8" w:name="_Toc508540675"/>
-      <w:bookmarkEnd w:id="6"/>
+      <w:bookmarkStart w:id="7" w:name="2_1"/>
+      <w:bookmarkStart w:id="8" w:name="_Toc505947499"/>
+      <w:bookmarkStart w:id="9" w:name="_Toc508540675"/>
+      <w:bookmarkEnd w:id="7"/>
       <w:r>
         <w:rPr>
           <w:color w:val="000000" w:themeColor="text1"/>
@@ -5416,8 +5406,8 @@
         <w:lastRenderedPageBreak/>
         <w:t>2. ЦЕЛЬ ИСПЫТАНИЙ</w:t>
       </w:r>
-      <w:bookmarkEnd w:id="7"/>
       <w:bookmarkEnd w:id="8"/>
+      <w:bookmarkEnd w:id="9"/>
     </w:p>
     <w:p/>
     <w:p>
@@ -5443,8 +5433,8 @@
           <w:color w:val="000000" w:themeColor="text1"/>
         </w:rPr>
       </w:pPr>
-      <w:bookmarkStart w:id="9" w:name="2_3"/>
-      <w:bookmarkEnd w:id="9"/>
+      <w:bookmarkStart w:id="10" w:name="2_3"/>
+      <w:bookmarkEnd w:id="10"/>
     </w:p>
     <w:p>
       <w:pPr>
@@ -5688,7 +5678,7 @@
           <w:color w:val="000000" w:themeColor="text1"/>
         </w:rPr>
       </w:pPr>
-      <w:bookmarkStart w:id="10" w:name="_Toc508540676"/>
+      <w:bookmarkStart w:id="11" w:name="_Toc508540676"/>
       <w:r>
         <w:rPr>
           <w:color w:val="000000" w:themeColor="text1"/>
@@ -5696,15 +5686,15 @@
         <w:lastRenderedPageBreak/>
         <w:t xml:space="preserve">3. </w:t>
       </w:r>
-      <w:bookmarkStart w:id="11" w:name="_Toc505947500"/>
+      <w:bookmarkStart w:id="12" w:name="_Toc505947500"/>
       <w:r>
         <w:rPr>
           <w:color w:val="000000" w:themeColor="text1"/>
         </w:rPr>
         <w:t>ТРЕБОВАНИЯ К ПРОГРАММЕ</w:t>
       </w:r>
-      <w:bookmarkEnd w:id="10"/>
       <w:bookmarkEnd w:id="11"/>
+      <w:bookmarkEnd w:id="12"/>
     </w:p>
     <w:p/>
     <w:p>
@@ -5719,7 +5709,7 @@
           <w:color w:val="000000" w:themeColor="text1"/>
         </w:rPr>
       </w:pPr>
-      <w:bookmarkStart w:id="12" w:name="_Toc505947501"/>
+      <w:bookmarkStart w:id="13" w:name="_Toc505947501"/>
       <w:r>
         <w:rPr>
           <w:rFonts w:eastAsia="Times New Roman"/>
@@ -5727,7 +5717,7 @@
         </w:rPr>
         <w:t>3.1. Требования к функциональным характеристикам</w:t>
       </w:r>
-      <w:bookmarkEnd w:id="12"/>
+      <w:bookmarkEnd w:id="13"/>
     </w:p>
     <w:p>
       <w:pPr>
@@ -5763,8 +5753,8 @@
           <w:b/>
         </w:rPr>
       </w:pPr>
-      <w:bookmarkStart w:id="13" w:name="_Toc446532046"/>
-      <w:bookmarkStart w:id="14" w:name="_Toc505947502"/>
+      <w:bookmarkStart w:id="14" w:name="_Toc446532046"/>
+      <w:bookmarkStart w:id="15" w:name="_Toc505947502"/>
       <w:r>
         <w:rPr>
           <w:b/>
@@ -7504,8 +7494,8 @@
         </w:rPr>
         <w:t>3.2. Требования к маркировке и упаковке</w:t>
       </w:r>
-      <w:bookmarkEnd w:id="13"/>
       <w:bookmarkEnd w:id="14"/>
+      <w:bookmarkEnd w:id="15"/>
     </w:p>
     <w:p>
       <w:pPr>
@@ -7651,7 +7641,7 @@
           <w:color w:val="000000" w:themeColor="text1"/>
         </w:rPr>
       </w:pPr>
-      <w:bookmarkStart w:id="15" w:name="_Toc505947503"/>
+      <w:bookmarkStart w:id="16" w:name="_Toc505947503"/>
       <w:r>
         <w:rPr>
           <w:rFonts w:eastAsia="Times New Roman"/>
@@ -7659,7 +7649,7 @@
         </w:rPr>
         <w:t>3.3 Требования к надежности</w:t>
       </w:r>
-      <w:bookmarkEnd w:id="15"/>
+      <w:bookmarkEnd w:id="16"/>
     </w:p>
     <w:p>
       <w:pPr>
@@ -7712,7 +7702,7 @@
           <w:color w:val="000000" w:themeColor="text1"/>
         </w:rPr>
       </w:pPr>
-      <w:bookmarkStart w:id="16" w:name="_Toc505947504"/>
+      <w:bookmarkStart w:id="17" w:name="_Toc505947504"/>
     </w:p>
     <w:p>
       <w:pPr>
@@ -7733,7 +7723,7 @@
         </w:rPr>
         <w:t>3.4 Требования к информационной и программной совместимости</w:t>
       </w:r>
-      <w:bookmarkEnd w:id="16"/>
+      <w:bookmarkEnd w:id="17"/>
     </w:p>
     <w:p>
       <w:pPr>
@@ -8019,8 +8009,8 @@
           <w:color w:val="000000" w:themeColor="text1"/>
         </w:rPr>
       </w:pPr>
-      <w:bookmarkStart w:id="17" w:name="_Toc505947505"/>
-      <w:bookmarkStart w:id="18" w:name="_Toc508540677"/>
+      <w:bookmarkStart w:id="18" w:name="_Toc505947505"/>
+      <w:bookmarkStart w:id="19" w:name="_Toc508540677"/>
       <w:r>
         <w:rPr>
           <w:color w:val="000000" w:themeColor="text1"/>
@@ -8028,8 +8018,8 @@
         <w:lastRenderedPageBreak/>
         <w:t>4. ТРЕБОВАНИЯ К ПРОГРАММНОЙ ДОКУМЕНТАЦИИ</w:t>
       </w:r>
-      <w:bookmarkEnd w:id="17"/>
       <w:bookmarkEnd w:id="18"/>
+      <w:bookmarkEnd w:id="19"/>
     </w:p>
     <w:p/>
     <w:p>
@@ -8045,8 +8035,8 @@
           <w:szCs w:val="24"/>
         </w:rPr>
       </w:pPr>
-      <w:bookmarkStart w:id="19" w:name="_Toc505947506"/>
-      <w:bookmarkStart w:id="20" w:name="_Toc508540678"/>
+      <w:bookmarkStart w:id="20" w:name="_Toc505947506"/>
+      <w:bookmarkStart w:id="21" w:name="_Toc508540678"/>
       <w:r>
         <w:rPr>
           <w:rFonts w:ascii="Times New Roman" w:eastAsia="Times New Roman" w:hAnsi="Times New Roman"/>
@@ -8059,8 +8049,8 @@
         </w:rPr>
         <w:t>4.1. Состав предъявляемой программной документации</w:t>
       </w:r>
-      <w:bookmarkEnd w:id="19"/>
       <w:bookmarkEnd w:id="20"/>
+      <w:bookmarkEnd w:id="21"/>
     </w:p>
     <w:p/>
     <w:p>
@@ -8200,8 +8190,8 @@
           <w:szCs w:val="24"/>
         </w:rPr>
       </w:pPr>
-      <w:bookmarkStart w:id="21" w:name="_Toc505947507"/>
-      <w:bookmarkStart w:id="22" w:name="_Toc508540679"/>
+      <w:bookmarkStart w:id="22" w:name="_Toc505947507"/>
+      <w:bookmarkStart w:id="23" w:name="_Toc508540679"/>
       <w:r>
         <w:rPr>
           <w:rFonts w:ascii="Times New Roman" w:eastAsia="Times New Roman" w:hAnsi="Times New Roman"/>
@@ -8214,8 +8204,8 @@
         </w:rPr>
         <w:t>4.2. Специальные требования к программной документации</w:t>
       </w:r>
-      <w:bookmarkEnd w:id="21"/>
       <w:bookmarkEnd w:id="22"/>
+      <w:bookmarkEnd w:id="23"/>
     </w:p>
     <w:p/>
     <w:p>
@@ -8229,8 +8219,6 @@
       <w:r>
         <w:t>Вся документация</w:t>
       </w:r>
-      <w:bookmarkStart w:id="23" w:name="_GoBack"/>
-      <w:bookmarkEnd w:id="23"/>
       <w:r>
         <w:t xml:space="preserve"> должна быть составлена согласно ЕСПД (ГОСТ 19.101-77, 19.104-78, 19.105-78, 19.106-78 и ГОСТ к соответствующим документам (см. выше)) [2].</w:t>
       </w:r>
@@ -24894,7 +24882,7 @@
 </file>
 
 <file path=customXml/itemProps1.xml><?xml version="1.0" encoding="utf-8"?>
-<ds:datastoreItem xmlns:ds="http://schemas.openxmlformats.org/officeDocument/2006/customXml" ds:itemID="{97292DCB-0BAA-2F48-9D3A-F1D5F8A1DD38}">
+<ds:datastoreItem xmlns:ds="http://schemas.openxmlformats.org/officeDocument/2006/customXml" ds:itemID="{A1D6347F-9FAB-D942-B349-D70D58A62360}">
   <ds:schemaRefs>
     <ds:schemaRef ds:uri="http://schemas.openxmlformats.org/officeDocument/2006/bibliography"/>
   </ds:schemaRefs>

</xml_diff>